<commit_message>
more formatting. this should look good
</commit_message>
<xml_diff>
--- a/Template.docx
+++ b/Template.docx
@@ -245,13 +245,13 @@
         <w:tblLook w:val="04A0" w:firstRow="1" w:lastRow="0" w:firstColumn="1" w:lastColumn="0" w:noHBand="0" w:noVBand="1"/>
       </w:tblPr>
       <w:tblGrid>
-        <w:gridCol w:w="4716"/>
-        <w:gridCol w:w="4860"/>
+        <w:gridCol w:w="4338"/>
+        <w:gridCol w:w="5238"/>
       </w:tblGrid>
       <w:tr>
         <w:tc>
           <w:tcPr>
-            <w:tcW w:w="4716" w:type="dxa"/>
+            <w:tcW w:w="4338" w:type="dxa"/>
           </w:tcPr>
           <w:p>
             <w:pPr>
@@ -275,7 +275,7 @@
         </w:tc>
         <w:tc>
           <w:tcPr>
-            <w:tcW w:w="4860" w:type="dxa"/>
+            <w:tcW w:w="5238" w:type="dxa"/>
           </w:tcPr>
           <w:p>
             <w:pPr>
@@ -533,8 +533,7 @@
       <w:tr>
         <w:tc>
           <w:tcPr>
-            <w:tcW w:w="9576" w:type="dxa"/>
-            <w:gridSpan w:val="2"/>
+            <w:tcW w:w="4338" w:type="dxa"/>
           </w:tcPr>
           <w:p>
             <w:pPr>
@@ -600,33 +599,218 @@
                 <w:sz w:val="20"/>
                 <w:szCs w:val="20"/>
               </w:rPr>
-              <w:t xml:space="preserve">               </w:t>
-            </w:r>
-            <w:r>
-              <w:rPr>
-                <w:rFonts w:ascii="Arial" w:hAnsi="Arial" w:cs="Arial"/>
-                <w:sz w:val="20"/>
-                <w:szCs w:val="20"/>
-              </w:rPr>
-              <w:t xml:space="preserve">               </w:t>
-            </w:r>
-            <w:r>
-              <w:rPr>
-                <w:rFonts w:ascii="Arial" w:hAnsi="Arial" w:cs="Arial"/>
-                <w:sz w:val="20"/>
-                <w:szCs w:val="20"/>
-              </w:rPr>
-              <w:t>Location</w:t>
+              <w:t xml:space="preserve">                            </w:t>
             </w:r>
             <w:proofErr w:type="gramEnd"/>
-            <w:r>
-              <w:rPr>
-                <w:rFonts w:ascii="Arial" w:hAnsi="Arial" w:cs="Arial"/>
-                <w:sz w:val="20"/>
-                <w:szCs w:val="20"/>
-              </w:rPr>
-              <w:t xml:space="preserve"> of Project: Northwestern University</w:t>
-            </w:r>
+          </w:p>
+        </w:tc>
+        <w:tc>
+          <w:tcPr>
+            <w:tcW w:w="5238" w:type="dxa"/>
+          </w:tcPr>
+          <w:p>
+            <w:pPr>
+              <w:rPr>
+                <w:rFonts w:ascii="Arial" w:hAnsi="Arial" w:cs="Arial"/>
+                <w:sz w:val="20"/>
+                <w:szCs w:val="20"/>
+              </w:rPr>
+            </w:pPr>
+            <w:r>
+              <w:rPr>
+                <w:rFonts w:ascii="Arial" w:hAnsi="Arial" w:cs="Arial"/>
+                <w:sz w:val="20"/>
+                <w:szCs w:val="20"/>
+              </w:rPr>
+              <w:t>Location of Project: Northwestern University</w:t>
+            </w:r>
+          </w:p>
+        </w:tc>
+      </w:tr>
+      <w:tr>
+        <w:tc>
+          <w:tcPr>
+            <w:tcW w:w="4338" w:type="dxa"/>
+          </w:tcPr>
+          <w:p>
+            <w:pPr>
+              <w:rPr>
+                <w:rFonts w:ascii="Arial" w:hAnsi="Arial" w:cs="Arial"/>
+                <w:sz w:val="20"/>
+                <w:szCs w:val="20"/>
+              </w:rPr>
+            </w:pPr>
+            <w:r>
+              <w:rPr>
+                <w:rFonts w:ascii="Arial" w:hAnsi="Arial" w:cs="Arial"/>
+                <w:sz w:val="20"/>
+                <w:szCs w:val="20"/>
+              </w:rPr>
+              <w:t>Annual Award Amount: $</w:t>
+            </w:r>
+            <w:r>
+              <w:rPr>
+                <w:rFonts w:ascii="Arial" w:hAnsi="Arial" w:cs="Arial"/>
+                <w:sz w:val="20"/>
+                <w:szCs w:val="20"/>
+              </w:rPr>
+              <w:fldChar w:fldCharType="begin"/>
+            </w:r>
+            <w:r>
+              <w:rPr>
+                <w:rFonts w:ascii="Arial" w:hAnsi="Arial" w:cs="Arial"/>
+                <w:sz w:val="20"/>
+                <w:szCs w:val="20"/>
+              </w:rPr>
+              <w:instrText xml:space="preserve"> MERGEFIELD =item.amount \* MERGEFORMAT </w:instrText>
+            </w:r>
+            <w:r>
+              <w:rPr>
+                <w:rFonts w:ascii="Arial" w:hAnsi="Arial" w:cs="Arial"/>
+                <w:sz w:val="20"/>
+                <w:szCs w:val="20"/>
+              </w:rPr>
+              <w:fldChar w:fldCharType="separate"/>
+            </w:r>
+            <w:r>
+              <w:rPr>
+                <w:rFonts w:ascii="Arial" w:hAnsi="Arial" w:cs="Arial"/>
+                <w:noProof/>
+                <w:sz w:val="20"/>
+                <w:szCs w:val="20"/>
+              </w:rPr>
+              <w:t>«=item.amount»</w:t>
+            </w:r>
+            <w:r>
+              <w:rPr>
+                <w:rFonts w:ascii="Arial" w:hAnsi="Arial" w:cs="Arial"/>
+                <w:sz w:val="20"/>
+                <w:szCs w:val="20"/>
+              </w:rPr>
+              <w:fldChar w:fldCharType="end"/>
+            </w:r>
+            <w:r>
+              <w:rPr>
+                <w:rFonts w:ascii="Arial" w:hAnsi="Arial" w:cs="Arial"/>
+                <w:sz w:val="20"/>
+                <w:szCs w:val="20"/>
+              </w:rPr>
+              <w:t xml:space="preserve"> </w:t>
+            </w:r>
+          </w:p>
+        </w:tc>
+        <w:tc>
+          <w:tcPr>
+            <w:tcW w:w="5238" w:type="dxa"/>
+          </w:tcPr>
+          <w:p>
+            <w:pPr>
+              <w:rPr>
+                <w:rFonts w:ascii="Arial" w:hAnsi="Arial" w:cs="Arial"/>
+                <w:sz w:val="20"/>
+                <w:szCs w:val="20"/>
+              </w:rPr>
+            </w:pPr>
+            <w:r>
+              <w:rPr>
+                <w:rFonts w:ascii="Arial" w:hAnsi="Arial" w:cs="Arial"/>
+                <w:sz w:val="20"/>
+                <w:szCs w:val="20"/>
+              </w:rPr>
+              <w:t xml:space="preserve">Total Award Period Covered: </w:t>
+            </w:r>
+            <w:r>
+              <w:rPr>
+                <w:rFonts w:ascii="Arial" w:hAnsi="Arial" w:cs="Arial"/>
+                <w:sz w:val="20"/>
+                <w:szCs w:val="20"/>
+              </w:rPr>
+              <w:fldChar w:fldCharType="begin"/>
+            </w:r>
+            <w:r>
+              <w:rPr>
+                <w:rFonts w:ascii="Arial" w:hAnsi="Arial" w:cs="Arial"/>
+                <w:sz w:val="20"/>
+                <w:szCs w:val="20"/>
+              </w:rPr>
+              <w:instrText xml:space="preserve"> MERGEFIELD =item.awardperiod1 \* MERGEFORMAT </w:instrText>
+            </w:r>
+            <w:r>
+              <w:rPr>
+                <w:rFonts w:ascii="Arial" w:hAnsi="Arial" w:cs="Arial"/>
+                <w:sz w:val="20"/>
+                <w:szCs w:val="20"/>
+              </w:rPr>
+              <w:fldChar w:fldCharType="separate"/>
+            </w:r>
+            <w:r>
+              <w:rPr>
+                <w:rFonts w:ascii="Arial" w:hAnsi="Arial" w:cs="Arial"/>
+                <w:noProof/>
+                <w:sz w:val="20"/>
+                <w:szCs w:val="20"/>
+              </w:rPr>
+              <w:t>«=item.awardperiod1»</w:t>
+            </w:r>
+            <w:r>
+              <w:rPr>
+                <w:rFonts w:ascii="Arial" w:hAnsi="Arial" w:cs="Arial"/>
+                <w:sz w:val="20"/>
+                <w:szCs w:val="20"/>
+              </w:rPr>
+              <w:fldChar w:fldCharType="end"/>
+            </w:r>
+            <w:r>
+              <w:rPr>
+                <w:rFonts w:ascii="Arial" w:hAnsi="Arial" w:cs="Arial"/>
+                <w:sz w:val="20"/>
+                <w:szCs w:val="20"/>
+              </w:rPr>
+              <w:t>-</w:t>
+            </w:r>
+            <w:r>
+              <w:rPr>
+                <w:rFonts w:ascii="Arial" w:hAnsi="Arial" w:cs="Arial"/>
+                <w:sz w:val="20"/>
+                <w:szCs w:val="20"/>
+              </w:rPr>
+              <w:fldChar w:fldCharType="begin"/>
+            </w:r>
+            <w:r>
+              <w:rPr>
+                <w:rFonts w:ascii="Arial" w:hAnsi="Arial" w:cs="Arial"/>
+                <w:sz w:val="20"/>
+                <w:szCs w:val="20"/>
+              </w:rPr>
+              <w:instrText xml:space="preserve"> MERGEFIELD =item.awardperiod2 \* MERGEFORMAT </w:instrText>
+            </w:r>
+            <w:r>
+              <w:rPr>
+                <w:rFonts w:ascii="Arial" w:hAnsi="Arial" w:cs="Arial"/>
+                <w:sz w:val="20"/>
+                <w:szCs w:val="20"/>
+              </w:rPr>
+              <w:fldChar w:fldCharType="separate"/>
+            </w:r>
+            <w:r>
+              <w:rPr>
+                <w:rFonts w:ascii="Arial" w:hAnsi="Arial" w:cs="Arial"/>
+                <w:noProof/>
+                <w:sz w:val="20"/>
+                <w:szCs w:val="20"/>
+              </w:rPr>
+              <w:t>«=item.awardperiod2»</w:t>
+            </w:r>
+            <w:r>
+              <w:rPr>
+                <w:rFonts w:ascii="Arial" w:hAnsi="Arial" w:cs="Arial"/>
+                <w:sz w:val="20"/>
+                <w:szCs w:val="20"/>
+              </w:rPr>
+              <w:fldChar w:fldCharType="end"/>
+            </w:r>
+            <w:bookmarkStart w:id="0" w:name="_GoBack"/>
+            <w:bookmarkEnd w:id="0"/>
           </w:p>
         </w:tc>
       </w:tr>
@@ -650,7 +834,15 @@
                 <w:sz w:val="20"/>
                 <w:szCs w:val="20"/>
               </w:rPr>
-              <w:t>Annual Award Amount: $</w:t>
+              <w:t>Annual</w:t>
+            </w:r>
+            <w:r>
+              <w:rPr>
+                <w:rFonts w:ascii="Arial" w:hAnsi="Arial" w:cs="Arial"/>
+                <w:sz w:val="20"/>
+                <w:szCs w:val="20"/>
+              </w:rPr>
+              <w:t xml:space="preserve"> Award Amount to PI’s Research: $</w:t>
             </w:r>
             <w:r>
               <w:rPr>
@@ -666,7 +858,7 @@
                 <w:sz w:val="20"/>
                 <w:szCs w:val="20"/>
               </w:rPr>
-              <w:instrText xml:space="preserve"> MERGEFIELD =item.amount \* MERGEFORMAT </w:instrText>
+              <w:instrText xml:space="preserve"> MERGEFIELD =item.piamount \* MERGEFORMAT </w:instrText>
             </w:r>
             <w:r>
               <w:rPr>
@@ -683,123 +875,7 @@
                 <w:sz w:val="20"/>
                 <w:szCs w:val="20"/>
               </w:rPr>
-              <w:t>«=item.amount»</w:t>
-            </w:r>
-            <w:r>
-              <w:rPr>
-                <w:rFonts w:ascii="Arial" w:hAnsi="Arial" w:cs="Arial"/>
-                <w:sz w:val="20"/>
-                <w:szCs w:val="20"/>
-              </w:rPr>
-              <w:fldChar w:fldCharType="end"/>
-            </w:r>
-            <w:proofErr w:type="gramStart"/>
-            <w:r>
-              <w:rPr>
-                <w:rFonts w:ascii="Arial" w:hAnsi="Arial" w:cs="Arial"/>
-                <w:sz w:val="20"/>
-                <w:szCs w:val="20"/>
-              </w:rPr>
-              <w:t xml:space="preserve">                    </w:t>
-            </w:r>
-            <w:r>
-              <w:rPr>
-                <w:rFonts w:ascii="Arial" w:hAnsi="Arial" w:cs="Arial"/>
-                <w:sz w:val="20"/>
-                <w:szCs w:val="20"/>
-              </w:rPr>
-              <w:t>Total</w:t>
-            </w:r>
-            <w:proofErr w:type="gramEnd"/>
-            <w:r>
-              <w:rPr>
-                <w:rFonts w:ascii="Arial" w:hAnsi="Arial" w:cs="Arial"/>
-                <w:sz w:val="20"/>
-                <w:szCs w:val="20"/>
-              </w:rPr>
-              <w:t xml:space="preserve"> Award Period Covered: </w:t>
-            </w:r>
-            <w:r>
-              <w:rPr>
-                <w:rFonts w:ascii="Arial" w:hAnsi="Arial" w:cs="Arial"/>
-                <w:sz w:val="20"/>
-                <w:szCs w:val="20"/>
-              </w:rPr>
-              <w:fldChar w:fldCharType="begin"/>
-            </w:r>
-            <w:r>
-              <w:rPr>
-                <w:rFonts w:ascii="Arial" w:hAnsi="Arial" w:cs="Arial"/>
-                <w:sz w:val="20"/>
-                <w:szCs w:val="20"/>
-              </w:rPr>
-              <w:instrText xml:space="preserve"> MERGEFIELD =item.awardperiod1 \* MERGEFORMAT </w:instrText>
-            </w:r>
-            <w:r>
-              <w:rPr>
-                <w:rFonts w:ascii="Arial" w:hAnsi="Arial" w:cs="Arial"/>
-                <w:sz w:val="20"/>
-                <w:szCs w:val="20"/>
-              </w:rPr>
-              <w:fldChar w:fldCharType="separate"/>
-            </w:r>
-            <w:r>
-              <w:rPr>
-                <w:rFonts w:ascii="Arial" w:hAnsi="Arial" w:cs="Arial"/>
-                <w:noProof/>
-                <w:sz w:val="20"/>
-                <w:szCs w:val="20"/>
-              </w:rPr>
-              <w:t>«=item.awardperiod1»</w:t>
-            </w:r>
-            <w:r>
-              <w:rPr>
-                <w:rFonts w:ascii="Arial" w:hAnsi="Arial" w:cs="Arial"/>
-                <w:sz w:val="20"/>
-                <w:szCs w:val="20"/>
-              </w:rPr>
-              <w:fldChar w:fldCharType="end"/>
-            </w:r>
-            <w:r>
-              <w:rPr>
-                <w:rFonts w:ascii="Arial" w:hAnsi="Arial" w:cs="Arial"/>
-                <w:sz w:val="20"/>
-                <w:szCs w:val="20"/>
-              </w:rPr>
-              <w:t>-</w:t>
-            </w:r>
-            <w:r>
-              <w:rPr>
-                <w:rFonts w:ascii="Arial" w:hAnsi="Arial" w:cs="Arial"/>
-                <w:sz w:val="20"/>
-                <w:szCs w:val="20"/>
-              </w:rPr>
-              <w:fldChar w:fldCharType="begin"/>
-            </w:r>
-            <w:r>
-              <w:rPr>
-                <w:rFonts w:ascii="Arial" w:hAnsi="Arial" w:cs="Arial"/>
-                <w:sz w:val="20"/>
-                <w:szCs w:val="20"/>
-              </w:rPr>
-              <w:instrText xml:space="preserve"> MERGEFIELD =item.awardperiod2 \* MERGEFORMAT </w:instrText>
-            </w:r>
-            <w:r>
-              <w:rPr>
-                <w:rFonts w:ascii="Arial" w:hAnsi="Arial" w:cs="Arial"/>
-                <w:sz w:val="20"/>
-                <w:szCs w:val="20"/>
-              </w:rPr>
-              <w:fldChar w:fldCharType="separate"/>
-            </w:r>
-            <w:r>
-              <w:rPr>
-                <w:rFonts w:ascii="Arial" w:hAnsi="Arial" w:cs="Arial"/>
-                <w:noProof/>
-                <w:sz w:val="20"/>
-                <w:szCs w:val="20"/>
-              </w:rPr>
-              <w:t>«=item.awardperiod2»</w:t>
+              <w:t>«=item.piamount»</w:t>
             </w:r>
             <w:r>
               <w:rPr>
@@ -832,15 +908,7 @@
                 <w:sz w:val="20"/>
                 <w:szCs w:val="20"/>
               </w:rPr>
-              <w:t>Annual</w:t>
-            </w:r>
-            <w:r>
-              <w:rPr>
-                <w:rFonts w:ascii="Arial" w:hAnsi="Arial" w:cs="Arial"/>
-                <w:sz w:val="20"/>
-                <w:szCs w:val="20"/>
-              </w:rPr>
-              <w:t xml:space="preserve"> Award Amount to PI’s Research: $</w:t>
+              <w:t xml:space="preserve">Person-Months Per Year Committed to Project: </w:t>
             </w:r>
             <w:r>
               <w:rPr>
@@ -856,7 +924,7 @@
                 <w:sz w:val="20"/>
                 <w:szCs w:val="20"/>
               </w:rPr>
-              <w:instrText xml:space="preserve"> MERGEFIELD =item.piamount \* MERGEFORMAT </w:instrText>
+              <w:instrText xml:space="preserve"> MERGEFIELD =item.personmonths \* MERGEFORMAT </w:instrText>
             </w:r>
             <w:r>
               <w:rPr>
@@ -873,7 +941,135 @@
                 <w:sz w:val="20"/>
                 <w:szCs w:val="20"/>
               </w:rPr>
-              <w:t>«=item.piamount»</w:t>
+              <w:t>«=item.personmonths»</w:t>
+            </w:r>
+            <w:r>
+              <w:rPr>
+                <w:rFonts w:ascii="Arial" w:hAnsi="Arial" w:cs="Arial"/>
+                <w:sz w:val="20"/>
+                <w:szCs w:val="20"/>
+              </w:rPr>
+              <w:fldChar w:fldCharType="end"/>
+            </w:r>
+            <w:r>
+              <w:rPr>
+                <w:rFonts w:ascii="Arial" w:hAnsi="Arial" w:cs="Arial"/>
+                <w:sz w:val="20"/>
+                <w:szCs w:val="20"/>
+              </w:rPr>
+              <w:t>Pers. Months</w:t>
+            </w:r>
+            <w:proofErr w:type="gramStart"/>
+            <w:r>
+              <w:rPr>
+                <w:rFonts w:ascii="Arial" w:hAnsi="Arial" w:cs="Arial"/>
+                <w:sz w:val="20"/>
+                <w:szCs w:val="20"/>
+              </w:rPr>
+              <w:t>;  Specify</w:t>
+            </w:r>
+            <w:proofErr w:type="gramEnd"/>
+            <w:r>
+              <w:rPr>
+                <w:rFonts w:ascii="Arial" w:hAnsi="Arial" w:cs="Arial"/>
+                <w:sz w:val="20"/>
+                <w:szCs w:val="20"/>
+              </w:rPr>
+              <w:t xml:space="preserve">:  </w:t>
+            </w:r>
+            <w:r>
+              <w:rPr>
+                <w:rFonts w:ascii="Arial" w:hAnsi="Arial" w:cs="Arial"/>
+                <w:sz w:val="20"/>
+                <w:szCs w:val="20"/>
+                <w:u w:val="single"/>
+              </w:rPr>
+              <w:t>C</w:t>
+            </w:r>
+            <w:r>
+              <w:rPr>
+                <w:rFonts w:ascii="Arial" w:hAnsi="Arial" w:cs="Arial"/>
+                <w:sz w:val="20"/>
+                <w:szCs w:val="20"/>
+              </w:rPr>
+              <w:t xml:space="preserve">al., </w:t>
+            </w:r>
+            <w:r>
+              <w:rPr>
+                <w:rFonts w:ascii="Arial" w:hAnsi="Arial" w:cs="Arial"/>
+                <w:sz w:val="20"/>
+                <w:szCs w:val="20"/>
+                <w:u w:val="single"/>
+              </w:rPr>
+              <w:t>A</w:t>
+            </w:r>
+            <w:r>
+              <w:rPr>
+                <w:rFonts w:ascii="Arial" w:hAnsi="Arial" w:cs="Arial"/>
+                <w:sz w:val="20"/>
+                <w:szCs w:val="20"/>
+              </w:rPr>
+              <w:t xml:space="preserve">cad., or </w:t>
+            </w:r>
+            <w:proofErr w:type="spellStart"/>
+            <w:r>
+              <w:rPr>
+                <w:rFonts w:ascii="Arial" w:hAnsi="Arial" w:cs="Arial"/>
+                <w:sz w:val="20"/>
+                <w:szCs w:val="20"/>
+                <w:u w:val="single"/>
+              </w:rPr>
+              <w:t>S</w:t>
+            </w:r>
+            <w:r>
+              <w:rPr>
+                <w:rFonts w:ascii="Arial" w:hAnsi="Arial" w:cs="Arial"/>
+                <w:sz w:val="20"/>
+                <w:szCs w:val="20"/>
+              </w:rPr>
+              <w:t>umr</w:t>
+            </w:r>
+            <w:proofErr w:type="spellEnd"/>
+            <w:r>
+              <w:rPr>
+                <w:rFonts w:ascii="Arial" w:hAnsi="Arial" w:cs="Arial"/>
+                <w:sz w:val="20"/>
+                <w:szCs w:val="20"/>
+              </w:rPr>
+              <w:t xml:space="preserve">: </w:t>
+            </w:r>
+            <w:r>
+              <w:rPr>
+                <w:rFonts w:ascii="Arial" w:hAnsi="Arial" w:cs="Arial"/>
+                <w:sz w:val="20"/>
+                <w:szCs w:val="20"/>
+              </w:rPr>
+              <w:fldChar w:fldCharType="begin"/>
+            </w:r>
+            <w:r>
+              <w:rPr>
+                <w:rFonts w:ascii="Arial" w:hAnsi="Arial" w:cs="Arial"/>
+                <w:sz w:val="20"/>
+                <w:szCs w:val="20"/>
+              </w:rPr>
+              <w:instrText xml:space="preserve"> MERGEFIELD =item.specify \* MERGEFORMAT </w:instrText>
+            </w:r>
+            <w:r>
+              <w:rPr>
+                <w:rFonts w:ascii="Arial" w:hAnsi="Arial" w:cs="Arial"/>
+                <w:sz w:val="20"/>
+                <w:szCs w:val="20"/>
+              </w:rPr>
+              <w:fldChar w:fldCharType="separate"/>
+            </w:r>
+            <w:r>
+              <w:rPr>
+                <w:rFonts w:ascii="Arial" w:hAnsi="Arial" w:cs="Arial"/>
+                <w:noProof/>
+                <w:sz w:val="20"/>
+                <w:szCs w:val="20"/>
+              </w:rPr>
+              <w:t>«=item.specify»</w:t>
             </w:r>
             <w:r>
               <w:rPr>
@@ -906,200 +1102,6 @@
                 <w:sz w:val="20"/>
                 <w:szCs w:val="20"/>
               </w:rPr>
-              <w:t xml:space="preserve">Person-Months Per Year Committed to Project: </w:t>
-            </w:r>
-            <w:r>
-              <w:rPr>
-                <w:rFonts w:ascii="Arial" w:hAnsi="Arial" w:cs="Arial"/>
-                <w:sz w:val="20"/>
-                <w:szCs w:val="20"/>
-              </w:rPr>
-              <w:fldChar w:fldCharType="begin"/>
-            </w:r>
-            <w:r>
-              <w:rPr>
-                <w:rFonts w:ascii="Arial" w:hAnsi="Arial" w:cs="Arial"/>
-                <w:sz w:val="20"/>
-                <w:szCs w:val="20"/>
-              </w:rPr>
-              <w:instrText xml:space="preserve"> MERGEFIELD =item.personmonths \* MERGEFORMAT </w:instrText>
-            </w:r>
-            <w:r>
-              <w:rPr>
-                <w:rFonts w:ascii="Arial" w:hAnsi="Arial" w:cs="Arial"/>
-                <w:sz w:val="20"/>
-                <w:szCs w:val="20"/>
-              </w:rPr>
-              <w:fldChar w:fldCharType="separate"/>
-            </w:r>
-            <w:r>
-              <w:rPr>
-                <w:rFonts w:ascii="Arial" w:hAnsi="Arial" w:cs="Arial"/>
-                <w:noProof/>
-                <w:sz w:val="20"/>
-                <w:szCs w:val="20"/>
-              </w:rPr>
-              <w:t>«=item.personmonths»</w:t>
-            </w:r>
-            <w:r>
-              <w:rPr>
-                <w:rFonts w:ascii="Arial" w:hAnsi="Arial" w:cs="Arial"/>
-                <w:sz w:val="20"/>
-                <w:szCs w:val="20"/>
-              </w:rPr>
-              <w:fldChar w:fldCharType="end"/>
-            </w:r>
-            <w:r>
-              <w:rPr>
-                <w:rFonts w:ascii="Arial" w:hAnsi="Arial" w:cs="Arial"/>
-                <w:sz w:val="20"/>
-                <w:szCs w:val="20"/>
-              </w:rPr>
-              <w:t>Pers. Months</w:t>
-            </w:r>
-            <w:proofErr w:type="gramStart"/>
-            <w:r>
-              <w:rPr>
-                <w:rFonts w:ascii="Arial" w:hAnsi="Arial" w:cs="Arial"/>
-                <w:sz w:val="20"/>
-                <w:szCs w:val="20"/>
-              </w:rPr>
-              <w:t>;  Specify</w:t>
-            </w:r>
-            <w:proofErr w:type="gramEnd"/>
-            <w:r>
-              <w:rPr>
-                <w:rFonts w:ascii="Arial" w:hAnsi="Arial" w:cs="Arial"/>
-                <w:sz w:val="20"/>
-                <w:szCs w:val="20"/>
-              </w:rPr>
-              <w:t xml:space="preserve">:  </w:t>
-            </w:r>
-            <w:r>
-              <w:rPr>
-                <w:rFonts w:ascii="Arial" w:hAnsi="Arial" w:cs="Arial"/>
-                <w:sz w:val="20"/>
-                <w:szCs w:val="20"/>
-                <w:u w:val="single"/>
-              </w:rPr>
-              <w:t>C</w:t>
-            </w:r>
-            <w:r>
-              <w:rPr>
-                <w:rFonts w:ascii="Arial" w:hAnsi="Arial" w:cs="Arial"/>
-                <w:sz w:val="20"/>
-                <w:szCs w:val="20"/>
-              </w:rPr>
-              <w:t xml:space="preserve">al., </w:t>
-            </w:r>
-            <w:r>
-              <w:rPr>
-                <w:rFonts w:ascii="Arial" w:hAnsi="Arial" w:cs="Arial"/>
-                <w:sz w:val="20"/>
-                <w:szCs w:val="20"/>
-                <w:u w:val="single"/>
-              </w:rPr>
-              <w:t>A</w:t>
-            </w:r>
-            <w:r>
-              <w:rPr>
-                <w:rFonts w:ascii="Arial" w:hAnsi="Arial" w:cs="Arial"/>
-                <w:sz w:val="20"/>
-                <w:szCs w:val="20"/>
-              </w:rPr>
-              <w:t xml:space="preserve">cad., or </w:t>
-            </w:r>
-            <w:proofErr w:type="spellStart"/>
-            <w:r>
-              <w:rPr>
-                <w:rFonts w:ascii="Arial" w:hAnsi="Arial" w:cs="Arial"/>
-                <w:sz w:val="20"/>
-                <w:szCs w:val="20"/>
-                <w:u w:val="single"/>
-              </w:rPr>
-              <w:t>S</w:t>
-            </w:r>
-            <w:r>
-              <w:rPr>
-                <w:rFonts w:ascii="Arial" w:hAnsi="Arial" w:cs="Arial"/>
-                <w:sz w:val="20"/>
-                <w:szCs w:val="20"/>
-              </w:rPr>
-              <w:t>umr</w:t>
-            </w:r>
-            <w:proofErr w:type="spellEnd"/>
-            <w:r>
-              <w:rPr>
-                <w:rFonts w:ascii="Arial" w:hAnsi="Arial" w:cs="Arial"/>
-                <w:sz w:val="20"/>
-                <w:szCs w:val="20"/>
-              </w:rPr>
-              <w:t xml:space="preserve">: </w:t>
-            </w:r>
-            <w:r>
-              <w:rPr>
-                <w:rFonts w:ascii="Arial" w:hAnsi="Arial" w:cs="Arial"/>
-                <w:sz w:val="20"/>
-                <w:szCs w:val="20"/>
-              </w:rPr>
-              <w:fldChar w:fldCharType="begin"/>
-            </w:r>
-            <w:r>
-              <w:rPr>
-                <w:rFonts w:ascii="Arial" w:hAnsi="Arial" w:cs="Arial"/>
-                <w:sz w:val="20"/>
-                <w:szCs w:val="20"/>
-              </w:rPr>
-              <w:instrText xml:space="preserve"> MERGEFIELD =item.specify \* MERGEFORMAT </w:instrText>
-            </w:r>
-            <w:r>
-              <w:rPr>
-                <w:rFonts w:ascii="Arial" w:hAnsi="Arial" w:cs="Arial"/>
-                <w:sz w:val="20"/>
-                <w:szCs w:val="20"/>
-              </w:rPr>
-              <w:fldChar w:fldCharType="separate"/>
-            </w:r>
-            <w:r>
-              <w:rPr>
-                <w:rFonts w:ascii="Arial" w:hAnsi="Arial" w:cs="Arial"/>
-                <w:noProof/>
-                <w:sz w:val="20"/>
-                <w:szCs w:val="20"/>
-              </w:rPr>
-              <w:t>«=item.specify»</w:t>
-            </w:r>
-            <w:r>
-              <w:rPr>
-                <w:rFonts w:ascii="Arial" w:hAnsi="Arial" w:cs="Arial"/>
-                <w:sz w:val="20"/>
-                <w:szCs w:val="20"/>
-              </w:rPr>
-              <w:fldChar w:fldCharType="end"/>
-            </w:r>
-          </w:p>
-        </w:tc>
-      </w:tr>
-      <w:tr>
-        <w:tc>
-          <w:tcPr>
-            <w:tcW w:w="9576" w:type="dxa"/>
-            <w:gridSpan w:val="2"/>
-          </w:tcPr>
-          <w:p>
-            <w:pPr>
-              <w:rPr>
-                <w:rFonts w:ascii="Arial" w:hAnsi="Arial" w:cs="Arial"/>
-                <w:sz w:val="20"/>
-                <w:szCs w:val="20"/>
-              </w:rPr>
-            </w:pPr>
-            <w:r>
-              <w:rPr>
-                <w:rFonts w:ascii="Arial" w:hAnsi="Arial" w:cs="Arial"/>
-                <w:sz w:val="20"/>
-                <w:szCs w:val="20"/>
-              </w:rPr>
               <w:t>Describe Research Including Synergies and Delineation with Respect to t</w:t>
             </w:r>
             <w:r>
@@ -1165,8 +1167,6 @@
               </w:rPr>
               <w:fldChar w:fldCharType="end"/>
             </w:r>
-            <w:bookmarkStart w:id="0" w:name="_GoBack"/>
-            <w:bookmarkEnd w:id="0"/>
           </w:p>
         </w:tc>
       </w:tr>

</xml_diff>

<commit_message>
adding first and last name
</commit_message>
<xml_diff>
--- a/Template.docx
+++ b/Template.docx
@@ -245,13 +245,13 @@
         <w:tblLook w:val="04A0" w:firstRow="1" w:lastRow="0" w:firstColumn="1" w:lastColumn="0" w:noHBand="0" w:noVBand="1"/>
       </w:tblPr>
       <w:tblGrid>
-        <w:gridCol w:w="4338"/>
-        <w:gridCol w:w="5238"/>
+        <w:gridCol w:w="4428"/>
+        <w:gridCol w:w="5148"/>
       </w:tblGrid>
       <w:tr>
         <w:tc>
           <w:tcPr>
-            <w:tcW w:w="4338" w:type="dxa"/>
+            <w:tcW w:w="4428" w:type="dxa"/>
           </w:tcPr>
           <w:p>
             <w:pPr>
@@ -271,11 +271,114 @@
               </w:rPr>
               <w:t xml:space="preserve">Investigator: </w:t>
             </w:r>
+            <w:r>
+              <w:rPr>
+                <w:rFonts w:ascii="Arial" w:hAnsi="Arial" w:cs="Arial"/>
+                <w:b/>
+                <w:sz w:val="20"/>
+                <w:szCs w:val="20"/>
+              </w:rPr>
+              <w:fldChar w:fldCharType="begin"/>
+            </w:r>
+            <w:r>
+              <w:rPr>
+                <w:rFonts w:ascii="Arial" w:hAnsi="Arial" w:cs="Arial"/>
+                <w:b/>
+                <w:sz w:val="20"/>
+                <w:szCs w:val="20"/>
+              </w:rPr>
+              <w:instrText xml:space="preserve"> MERGEFIELD =item.firstname \* MERGEFORMAT </w:instrText>
+            </w:r>
+            <w:r>
+              <w:rPr>
+                <w:rFonts w:ascii="Arial" w:hAnsi="Arial" w:cs="Arial"/>
+                <w:b/>
+                <w:sz w:val="20"/>
+                <w:szCs w:val="20"/>
+              </w:rPr>
+              <w:fldChar w:fldCharType="separate"/>
+            </w:r>
+            <w:r>
+              <w:rPr>
+                <w:rFonts w:ascii="Arial" w:hAnsi="Arial" w:cs="Arial"/>
+                <w:b/>
+                <w:noProof/>
+                <w:sz w:val="20"/>
+                <w:szCs w:val="20"/>
+              </w:rPr>
+              <w:t>«=item.firstname»</w:t>
+            </w:r>
+            <w:r>
+              <w:rPr>
+                <w:rFonts w:ascii="Arial" w:hAnsi="Arial" w:cs="Arial"/>
+                <w:b/>
+                <w:sz w:val="20"/>
+                <w:szCs w:val="20"/>
+              </w:rPr>
+              <w:fldChar w:fldCharType="end"/>
+            </w:r>
+            <w:r>
+              <w:rPr>
+                <w:rFonts w:ascii="Arial" w:hAnsi="Arial" w:cs="Arial"/>
+                <w:b/>
+                <w:sz w:val="20"/>
+                <w:szCs w:val="20"/>
+              </w:rPr>
+              <w:t xml:space="preserve"> </w:t>
+            </w:r>
+            <w:r>
+              <w:rPr>
+                <w:rFonts w:ascii="Arial" w:hAnsi="Arial" w:cs="Arial"/>
+                <w:b/>
+                <w:sz w:val="20"/>
+                <w:szCs w:val="20"/>
+              </w:rPr>
+              <w:fldChar w:fldCharType="begin"/>
+            </w:r>
+            <w:r>
+              <w:rPr>
+                <w:rFonts w:ascii="Arial" w:hAnsi="Arial" w:cs="Arial"/>
+                <w:b/>
+                <w:sz w:val="20"/>
+                <w:szCs w:val="20"/>
+              </w:rPr>
+              <w:instrText xml:space="preserve"> MERGEFIELD =item.lastname \* MERGEFORMAT </w:instrText>
+            </w:r>
+            <w:r>
+              <w:rPr>
+                <w:rFonts w:ascii="Arial" w:hAnsi="Arial" w:cs="Arial"/>
+                <w:b/>
+                <w:sz w:val="20"/>
+                <w:szCs w:val="20"/>
+              </w:rPr>
+              <w:fldChar w:fldCharType="separate"/>
+            </w:r>
+            <w:r>
+              <w:rPr>
+                <w:rFonts w:ascii="Arial" w:hAnsi="Arial" w:cs="Arial"/>
+                <w:b/>
+                <w:noProof/>
+                <w:sz w:val="20"/>
+                <w:szCs w:val="20"/>
+              </w:rPr>
+              <w:t>«=item.lastname»</w:t>
+            </w:r>
+            <w:r>
+              <w:rPr>
+                <w:rFonts w:ascii="Arial" w:hAnsi="Arial" w:cs="Arial"/>
+                <w:b/>
+                <w:sz w:val="20"/>
+                <w:szCs w:val="20"/>
+              </w:rPr>
+              <w:fldChar w:fldCharType="end"/>
+            </w:r>
+            <w:bookmarkStart w:id="0" w:name="_GoBack"/>
+            <w:bookmarkEnd w:id="0"/>
           </w:p>
         </w:tc>
         <w:tc>
           <w:tcPr>
-            <w:tcW w:w="5238" w:type="dxa"/>
+            <w:tcW w:w="5148" w:type="dxa"/>
           </w:tcPr>
           <w:p>
             <w:pPr>
@@ -533,7 +636,7 @@
       <w:tr>
         <w:tc>
           <w:tcPr>
-            <w:tcW w:w="4338" w:type="dxa"/>
+            <w:tcW w:w="4428" w:type="dxa"/>
           </w:tcPr>
           <w:p>
             <w:pPr>
@@ -606,7 +709,7 @@
         </w:tc>
         <w:tc>
           <w:tcPr>
-            <w:tcW w:w="5238" w:type="dxa"/>
+            <w:tcW w:w="5148" w:type="dxa"/>
           </w:tcPr>
           <w:p>
             <w:pPr>
@@ -630,7 +733,7 @@
       <w:tr>
         <w:tc>
           <w:tcPr>
-            <w:tcW w:w="4338" w:type="dxa"/>
+            <w:tcW w:w="4428" w:type="dxa"/>
           </w:tcPr>
           <w:p>
             <w:pPr>
@@ -701,7 +804,7 @@
         </w:tc>
         <w:tc>
           <w:tcPr>
-            <w:tcW w:w="5238" w:type="dxa"/>
+            <w:tcW w:w="5148" w:type="dxa"/>
           </w:tcPr>
           <w:p>
             <w:pPr>
@@ -809,8 +912,6 @@
               </w:rPr>
               <w:fldChar w:fldCharType="end"/>
             </w:r>
-            <w:bookmarkStart w:id="0" w:name="_GoBack"/>
-            <w:bookmarkEnd w:id="0"/>
           </w:p>
         </w:tc>
       </w:tr>

</xml_diff>

<commit_message>
adding middle name fxnality
</commit_message>
<xml_diff>
--- a/Template.docx
+++ b/Template.docx
@@ -342,6 +342,63 @@
                 <w:sz w:val="20"/>
                 <w:szCs w:val="20"/>
               </w:rPr>
+              <w:instrText xml:space="preserve"> MERGEFIELD =item.middlename \* MERGEFORMAT </w:instrText>
+            </w:r>
+            <w:r>
+              <w:rPr>
+                <w:rFonts w:ascii="Arial" w:hAnsi="Arial" w:cs="Arial"/>
+                <w:b/>
+                <w:sz w:val="20"/>
+                <w:szCs w:val="20"/>
+              </w:rPr>
+              <w:fldChar w:fldCharType="separate"/>
+            </w:r>
+            <w:r>
+              <w:rPr>
+                <w:rFonts w:ascii="Arial" w:hAnsi="Arial" w:cs="Arial"/>
+                <w:b/>
+                <w:noProof/>
+                <w:sz w:val="20"/>
+                <w:szCs w:val="20"/>
+              </w:rPr>
+              <w:t>«=item.middlename»</w:t>
+            </w:r>
+            <w:r>
+              <w:rPr>
+                <w:rFonts w:ascii="Arial" w:hAnsi="Arial" w:cs="Arial"/>
+                <w:b/>
+                <w:sz w:val="20"/>
+                <w:szCs w:val="20"/>
+              </w:rPr>
+              <w:fldChar w:fldCharType="end"/>
+            </w:r>
+            <w:r>
+              <w:rPr>
+                <w:rFonts w:ascii="Arial" w:hAnsi="Arial" w:cs="Arial"/>
+                <w:b/>
+                <w:sz w:val="20"/>
+                <w:szCs w:val="20"/>
+              </w:rPr>
+              <w:t xml:space="preserve"> </w:t>
+            </w:r>
+            <w:bookmarkStart w:id="0" w:name="_GoBack"/>
+            <w:bookmarkEnd w:id="0"/>
+            <w:r>
+              <w:rPr>
+                <w:rFonts w:ascii="Arial" w:hAnsi="Arial" w:cs="Arial"/>
+                <w:b/>
+                <w:sz w:val="20"/>
+                <w:szCs w:val="20"/>
+              </w:rPr>
+              <w:fldChar w:fldCharType="begin"/>
+            </w:r>
+            <w:r>
+              <w:rPr>
+                <w:rFonts w:ascii="Arial" w:hAnsi="Arial" w:cs="Arial"/>
+                <w:b/>
+                <w:sz w:val="20"/>
+                <w:szCs w:val="20"/>
+              </w:rPr>
               <w:instrText xml:space="preserve"> MERGEFIELD =item.lastname \* MERGEFORMAT </w:instrText>
             </w:r>
             <w:r>
@@ -693,7 +750,6 @@
               </w:rPr>
               <w:fldChar w:fldCharType="end"/>
             </w:r>
-            <w:proofErr w:type="gramStart"/>
             <w:r>
               <w:rPr>
                 <w:rFonts w:ascii="Arial" w:hAnsi="Arial" w:cs="Arial"/>
@@ -702,7 +758,6 @@
               </w:rPr>
               <w:t xml:space="preserve">                            </w:t>
             </w:r>
-            <w:proofErr w:type="gramEnd"/>
           </w:p>
         </w:tc>
         <w:tc>
@@ -766,8 +821,6 @@
               </w:rPr>
               <w:fldChar w:fldCharType="end"/>
             </w:r>
-            <w:bookmarkStart w:id="0" w:name="_GoBack"/>
-            <w:bookmarkEnd w:id="0"/>
           </w:p>
         </w:tc>
       </w:tr>
@@ -1099,25 +1152,7 @@
                 <w:sz w:val="20"/>
                 <w:szCs w:val="20"/>
               </w:rPr>
-              <w:t>Pers. Months</w:t>
-            </w:r>
-            <w:proofErr w:type="gramStart"/>
-            <w:r>
-              <w:rPr>
-                <w:rFonts w:ascii="Arial" w:hAnsi="Arial" w:cs="Arial"/>
-                <w:sz w:val="20"/>
-                <w:szCs w:val="20"/>
-              </w:rPr>
-              <w:t>;  Specify</w:t>
-            </w:r>
-            <w:proofErr w:type="gramEnd"/>
-            <w:r>
-              <w:rPr>
-                <w:rFonts w:ascii="Arial" w:hAnsi="Arial" w:cs="Arial"/>
-                <w:sz w:val="20"/>
-                <w:szCs w:val="20"/>
-              </w:rPr>
-              <w:t xml:space="preserve">:  </w:t>
+              <w:t xml:space="preserve">Pers. Months;  Specify:  </w:t>
             </w:r>
             <w:r>
               <w:rPr>
@@ -1153,7 +1188,6 @@
               </w:rPr>
               <w:t xml:space="preserve">cad., or </w:t>
             </w:r>
-            <w:proofErr w:type="spellStart"/>
             <w:r>
               <w:rPr>
                 <w:rFonts w:ascii="Arial" w:hAnsi="Arial" w:cs="Arial"/>
@@ -1169,16 +1203,7 @@
                 <w:sz w:val="20"/>
                 <w:szCs w:val="20"/>
               </w:rPr>
-              <w:t>umr</w:t>
-            </w:r>
-            <w:proofErr w:type="spellEnd"/>
-            <w:r>
-              <w:rPr>
-                <w:rFonts w:ascii="Arial" w:hAnsi="Arial" w:cs="Arial"/>
-                <w:sz w:val="20"/>
-                <w:szCs w:val="20"/>
-              </w:rPr>
-              <w:t xml:space="preserve">: </w:t>
+              <w:t xml:space="preserve">umr: </w:t>
             </w:r>
             <w:r>
               <w:rPr>
@@ -1211,7 +1236,25 @@
                 <w:sz w:val="20"/>
                 <w:szCs w:val="20"/>
               </w:rPr>
-              <w:t>«=item.specify»</w:t>
+              <w:t>«=item.</w:t>
+            </w:r>
+            <w:r>
+              <w:rPr>
+                <w:rFonts w:ascii="Arial" w:hAnsi="Arial" w:cs="Arial"/>
+                <w:noProof/>
+                <w:sz w:val="20"/>
+                <w:szCs w:val="20"/>
+              </w:rPr>
+              <w:t>specify</w:t>
+            </w:r>
+            <w:r>
+              <w:rPr>
+                <w:rFonts w:ascii="Arial" w:hAnsi="Arial" w:cs="Arial"/>
+                <w:noProof/>
+                <w:sz w:val="20"/>
+                <w:szCs w:val="20"/>
+              </w:rPr>
+              <w:t>»</w:t>
             </w:r>
             <w:r>
               <w:rPr>

</xml_diff>

<commit_message>
fixing middle name problem
</commit_message>
<xml_diff>
--- a/Template.docx
+++ b/Template.docx
@@ -245,8 +245,8 @@
         <w:tblLook w:val="04A0" w:firstRow="1" w:lastRow="0" w:firstColumn="1" w:lastColumn="0" w:noHBand="0" w:noVBand="1"/>
       </w:tblPr>
       <w:tblGrid>
-        <w:gridCol w:w="4428"/>
-        <w:gridCol w:w="5148"/>
+        <w:gridCol w:w="5569"/>
+        <w:gridCol w:w="4007"/>
       </w:tblGrid>
       <w:tr>
         <w:tc>
@@ -317,15 +317,8 @@
               </w:rPr>
               <w:fldChar w:fldCharType="end"/>
             </w:r>
-            <w:r>
-              <w:rPr>
-                <w:rFonts w:ascii="Arial" w:hAnsi="Arial" w:cs="Arial"/>
-                <w:b/>
-                <w:sz w:val="20"/>
-                <w:szCs w:val="20"/>
-              </w:rPr>
-              <w:t xml:space="preserve"> </w:t>
-            </w:r>
+            <w:bookmarkStart w:id="0" w:name="_GoBack"/>
+            <w:bookmarkEnd w:id="0"/>
             <w:r>
               <w:rPr>
                 <w:rFonts w:ascii="Arial" w:hAnsi="Arial" w:cs="Arial"/>
@@ -372,17 +365,6 @@
               </w:rPr>
               <w:fldChar w:fldCharType="end"/>
             </w:r>
-            <w:r>
-              <w:rPr>
-                <w:rFonts w:ascii="Arial" w:hAnsi="Arial" w:cs="Arial"/>
-                <w:b/>
-                <w:sz w:val="20"/>
-                <w:szCs w:val="20"/>
-              </w:rPr>
-              <w:t xml:space="preserve"> </w:t>
-            </w:r>
-            <w:bookmarkStart w:id="0" w:name="_GoBack"/>
-            <w:bookmarkEnd w:id="0"/>
             <w:r>
               <w:rPr>
                 <w:rFonts w:ascii="Arial" w:hAnsi="Arial" w:cs="Arial"/>

</xml_diff>

<commit_message>
giving up. will be double space if no midle name
</commit_message>
<xml_diff>
--- a/Template.docx
+++ b/Template.docx
@@ -245,8 +245,8 @@
         <w:tblLook w:val="04A0" w:firstRow="1" w:lastRow="0" w:firstColumn="1" w:lastColumn="0" w:noHBand="0" w:noVBand="1"/>
       </w:tblPr>
       <w:tblGrid>
-        <w:gridCol w:w="5569"/>
-        <w:gridCol w:w="4007"/>
+        <w:gridCol w:w="4428"/>
+        <w:gridCol w:w="5148"/>
       </w:tblGrid>
       <w:tr>
         <w:tc>
@@ -317,54 +317,72 @@
               </w:rPr>
               <w:fldChar w:fldCharType="end"/>
             </w:r>
+            <w:r>
+              <w:rPr>
+                <w:rFonts w:ascii="Arial" w:hAnsi="Arial" w:cs="Arial"/>
+                <w:b/>
+                <w:sz w:val="20"/>
+                <w:szCs w:val="20"/>
+              </w:rPr>
+              <w:t xml:space="preserve"> </w:t>
+            </w:r>
+            <w:r>
+              <w:rPr>
+                <w:rFonts w:ascii="Arial" w:hAnsi="Arial" w:cs="Arial"/>
+                <w:b/>
+                <w:sz w:val="20"/>
+                <w:szCs w:val="20"/>
+              </w:rPr>
+              <w:fldChar w:fldCharType="begin"/>
+            </w:r>
+            <w:r>
+              <w:rPr>
+                <w:rFonts w:ascii="Arial" w:hAnsi="Arial" w:cs="Arial"/>
+                <w:b/>
+                <w:sz w:val="20"/>
+                <w:szCs w:val="20"/>
+              </w:rPr>
+              <w:instrText xml:space="preserve"> MERGEFIELD =item.middlename \* MERGEFORMAT </w:instrText>
+            </w:r>
+            <w:r>
+              <w:rPr>
+                <w:rFonts w:ascii="Arial" w:hAnsi="Arial" w:cs="Arial"/>
+                <w:b/>
+                <w:sz w:val="20"/>
+                <w:szCs w:val="20"/>
+              </w:rPr>
+              <w:fldChar w:fldCharType="separate"/>
+            </w:r>
+            <w:r>
+              <w:rPr>
+                <w:rFonts w:ascii="Arial" w:hAnsi="Arial" w:cs="Arial"/>
+                <w:b/>
+                <w:noProof/>
+                <w:sz w:val="20"/>
+                <w:szCs w:val="20"/>
+              </w:rPr>
+              <w:t>«=item.middlename»</w:t>
+            </w:r>
+            <w:r>
+              <w:rPr>
+                <w:rFonts w:ascii="Arial" w:hAnsi="Arial" w:cs="Arial"/>
+                <w:b/>
+                <w:sz w:val="20"/>
+                <w:szCs w:val="20"/>
+              </w:rPr>
+              <w:fldChar w:fldCharType="end"/>
+            </w:r>
+            <w:r>
+              <w:rPr>
+                <w:rFonts w:ascii="Arial" w:hAnsi="Arial" w:cs="Arial"/>
+                <w:b/>
+                <w:sz w:val="20"/>
+                <w:szCs w:val="20"/>
+              </w:rPr>
+              <w:t xml:space="preserve"> </w:t>
+            </w:r>
             <w:bookmarkStart w:id="0" w:name="_GoBack"/>
             <w:bookmarkEnd w:id="0"/>
-            <w:r>
-              <w:rPr>
-                <w:rFonts w:ascii="Arial" w:hAnsi="Arial" w:cs="Arial"/>
-                <w:b/>
-                <w:sz w:val="20"/>
-                <w:szCs w:val="20"/>
-              </w:rPr>
-              <w:fldChar w:fldCharType="begin"/>
-            </w:r>
-            <w:r>
-              <w:rPr>
-                <w:rFonts w:ascii="Arial" w:hAnsi="Arial" w:cs="Arial"/>
-                <w:b/>
-                <w:sz w:val="20"/>
-                <w:szCs w:val="20"/>
-              </w:rPr>
-              <w:instrText xml:space="preserve"> MERGEFIELD =item.middlename \* MERGEFORMAT </w:instrText>
-            </w:r>
-            <w:r>
-              <w:rPr>
-                <w:rFonts w:ascii="Arial" w:hAnsi="Arial" w:cs="Arial"/>
-                <w:b/>
-                <w:sz w:val="20"/>
-                <w:szCs w:val="20"/>
-              </w:rPr>
-              <w:fldChar w:fldCharType="separate"/>
-            </w:r>
-            <w:r>
-              <w:rPr>
-                <w:rFonts w:ascii="Arial" w:hAnsi="Arial" w:cs="Arial"/>
-                <w:b/>
-                <w:noProof/>
-                <w:sz w:val="20"/>
-                <w:szCs w:val="20"/>
-              </w:rPr>
-              <w:t>«=item.middlename»</w:t>
-            </w:r>
-            <w:r>
-              <w:rPr>
-                <w:rFonts w:ascii="Arial" w:hAnsi="Arial" w:cs="Arial"/>
-                <w:b/>
-                <w:sz w:val="20"/>
-                <w:szCs w:val="20"/>
-              </w:rPr>
-              <w:fldChar w:fldCharType="end"/>
-            </w:r>
             <w:r>
               <w:rPr>
                 <w:rFonts w:ascii="Arial" w:hAnsi="Arial" w:cs="Arial"/>

</xml_diff>

<commit_message>
changing personmonths to 3 separate
</commit_message>
<xml_diff>
--- a/Template.docx
+++ b/Template.docx
@@ -381,8 +381,6 @@
               </w:rPr>
               <w:t xml:space="preserve"> </w:t>
             </w:r>
-            <w:bookmarkStart w:id="0" w:name="_GoBack"/>
-            <w:bookmarkEnd w:id="0"/>
             <w:r>
               <w:rPr>
                 <w:rFonts w:ascii="Arial" w:hAnsi="Arial" w:cs="Arial"/>
@@ -559,8 +557,18 @@
                 <w:sz w:val="20"/>
                 <w:szCs w:val="20"/>
               </w:rPr>
-              <w:t xml:space="preserve">ransfer of Support):    </w:t>
-            </w:r>
+              <w:t>ransfer of Support)</w:t>
+            </w:r>
+            <w:proofErr w:type="gramStart"/>
+            <w:r>
+              <w:rPr>
+                <w:rFonts w:ascii="Arial" w:hAnsi="Arial" w:cs="Arial"/>
+                <w:sz w:val="20"/>
+                <w:szCs w:val="20"/>
+              </w:rPr>
+              <w:t xml:space="preserve">:    </w:t>
+            </w:r>
+            <w:proofErr w:type="gramEnd"/>
             <w:r>
               <w:rPr>
                 <w:rFonts w:ascii="Arial" w:hAnsi="Arial" w:cs="Arial"/>
@@ -750,6 +758,7 @@
               </w:rPr>
               <w:fldChar w:fldCharType="end"/>
             </w:r>
+            <w:proofErr w:type="gramStart"/>
             <w:r>
               <w:rPr>
                 <w:rFonts w:ascii="Arial" w:hAnsi="Arial" w:cs="Arial"/>
@@ -758,6 +767,7 @@
               </w:rPr>
               <w:t xml:space="preserve">                            </w:t>
             </w:r>
+            <w:proofErr w:type="gramEnd"/>
           </w:p>
         </w:tc>
         <w:tc>
@@ -1119,7 +1129,7 @@
                 <w:sz w:val="20"/>
                 <w:szCs w:val="20"/>
               </w:rPr>
-              <w:instrText xml:space="preserve"> MERGEFIELD =item.personmonths \* MERGEFORMAT </w:instrText>
+              <w:instrText xml:space="preserve"> MERGEFIELD =item.apersonmonths \* MERGEFORMAT </w:instrText>
             </w:r>
             <w:r>
               <w:rPr>
@@ -1136,7 +1146,7 @@
                 <w:sz w:val="20"/>
                 <w:szCs w:val="20"/>
               </w:rPr>
-              <w:t>«=item.personmonths»</w:t>
+              <w:t>«=item.apersonmonths»</w:t>
             </w:r>
             <w:r>
               <w:rPr>
@@ -1152,7 +1162,109 @@
                 <w:sz w:val="20"/>
                 <w:szCs w:val="20"/>
               </w:rPr>
-              <w:t xml:space="preserve">Pers. Months;  Specify:  </w:t>
+              <w:fldChar w:fldCharType="begin"/>
+            </w:r>
+            <w:r>
+              <w:rPr>
+                <w:rFonts w:ascii="Arial" w:hAnsi="Arial" w:cs="Arial"/>
+                <w:sz w:val="20"/>
+                <w:szCs w:val="20"/>
+              </w:rPr>
+              <w:instrText xml:space="preserve"> MERGEFIELD =item.cpersonmonths \* MERGEFORMAT </w:instrText>
+            </w:r>
+            <w:r>
+              <w:rPr>
+                <w:rFonts w:ascii="Arial" w:hAnsi="Arial" w:cs="Arial"/>
+                <w:sz w:val="20"/>
+                <w:szCs w:val="20"/>
+              </w:rPr>
+              <w:fldChar w:fldCharType="separate"/>
+            </w:r>
+            <w:r>
+              <w:rPr>
+                <w:rFonts w:ascii="Arial" w:hAnsi="Arial" w:cs="Arial"/>
+                <w:noProof/>
+                <w:sz w:val="20"/>
+                <w:szCs w:val="20"/>
+              </w:rPr>
+              <w:t>«=item.cpersonmonths»</w:t>
+            </w:r>
+            <w:r>
+              <w:rPr>
+                <w:rFonts w:ascii="Arial" w:hAnsi="Arial" w:cs="Arial"/>
+                <w:sz w:val="20"/>
+                <w:szCs w:val="20"/>
+              </w:rPr>
+              <w:fldChar w:fldCharType="end"/>
+            </w:r>
+            <w:r>
+              <w:rPr>
+                <w:rFonts w:ascii="Arial" w:hAnsi="Arial" w:cs="Arial"/>
+                <w:sz w:val="20"/>
+                <w:szCs w:val="20"/>
+              </w:rPr>
+              <w:fldChar w:fldCharType="begin"/>
+            </w:r>
+            <w:r>
+              <w:rPr>
+                <w:rFonts w:ascii="Arial" w:hAnsi="Arial" w:cs="Arial"/>
+                <w:sz w:val="20"/>
+                <w:szCs w:val="20"/>
+              </w:rPr>
+              <w:instrText xml:space="preserve"> MERGEFIELD =item.spersonmonths \* MERGEFORMAT </w:instrText>
+            </w:r>
+            <w:r>
+              <w:rPr>
+                <w:rFonts w:ascii="Arial" w:hAnsi="Arial" w:cs="Arial"/>
+                <w:sz w:val="20"/>
+                <w:szCs w:val="20"/>
+              </w:rPr>
+              <w:fldChar w:fldCharType="separate"/>
+            </w:r>
+            <w:r>
+              <w:rPr>
+                <w:rFonts w:ascii="Arial" w:hAnsi="Arial" w:cs="Arial"/>
+                <w:noProof/>
+                <w:sz w:val="20"/>
+                <w:szCs w:val="20"/>
+              </w:rPr>
+              <w:t>«=item.spersonmonths»</w:t>
+            </w:r>
+            <w:r>
+              <w:rPr>
+                <w:rFonts w:ascii="Arial" w:hAnsi="Arial" w:cs="Arial"/>
+                <w:sz w:val="20"/>
+                <w:szCs w:val="20"/>
+              </w:rPr>
+              <w:fldChar w:fldCharType="end"/>
+            </w:r>
+            <w:bookmarkStart w:id="0" w:name="_GoBack"/>
+            <w:bookmarkEnd w:id="0"/>
+            <w:r>
+              <w:rPr>
+                <w:rFonts w:ascii="Arial" w:hAnsi="Arial" w:cs="Arial"/>
+                <w:sz w:val="20"/>
+                <w:szCs w:val="20"/>
+              </w:rPr>
+              <w:t>Pers. Months</w:t>
+            </w:r>
+            <w:proofErr w:type="gramStart"/>
+            <w:r>
+              <w:rPr>
+                <w:rFonts w:ascii="Arial" w:hAnsi="Arial" w:cs="Arial"/>
+                <w:sz w:val="20"/>
+                <w:szCs w:val="20"/>
+              </w:rPr>
+              <w:t>;  Specify</w:t>
+            </w:r>
+            <w:proofErr w:type="gramEnd"/>
+            <w:r>
+              <w:rPr>
+                <w:rFonts w:ascii="Arial" w:hAnsi="Arial" w:cs="Arial"/>
+                <w:sz w:val="20"/>
+                <w:szCs w:val="20"/>
+              </w:rPr>
+              <w:t xml:space="preserve">:  </w:t>
             </w:r>
             <w:r>
               <w:rPr>
@@ -1188,6 +1300,7 @@
               </w:rPr>
               <w:t xml:space="preserve">cad., or </w:t>
             </w:r>
+            <w:proofErr w:type="spellStart"/>
             <w:r>
               <w:rPr>
                 <w:rFonts w:ascii="Arial" w:hAnsi="Arial" w:cs="Arial"/>
@@ -1203,7 +1316,16 @@
                 <w:sz w:val="20"/>
                 <w:szCs w:val="20"/>
               </w:rPr>
-              <w:t xml:space="preserve">umr: </w:t>
+              <w:t>umr</w:t>
+            </w:r>
+            <w:proofErr w:type="spellEnd"/>
+            <w:r>
+              <w:rPr>
+                <w:rFonts w:ascii="Arial" w:hAnsi="Arial" w:cs="Arial"/>
+                <w:sz w:val="20"/>
+                <w:szCs w:val="20"/>
+              </w:rPr>
+              <w:t xml:space="preserve">: </w:t>
             </w:r>
             <w:r>
               <w:rPr>

</xml_diff>

<commit_message>
formatting changes to acs
</commit_message>
<xml_diff>
--- a/Template.docx
+++ b/Template.docx
@@ -557,18 +557,8 @@
                 <w:sz w:val="20"/>
                 <w:szCs w:val="20"/>
               </w:rPr>
-              <w:t>ransfer of Support)</w:t>
-            </w:r>
-            <w:proofErr w:type="gramStart"/>
-            <w:r>
-              <w:rPr>
-                <w:rFonts w:ascii="Arial" w:hAnsi="Arial" w:cs="Arial"/>
-                <w:sz w:val="20"/>
-                <w:szCs w:val="20"/>
-              </w:rPr>
-              <w:t xml:space="preserve">:    </w:t>
-            </w:r>
-            <w:proofErr w:type="gramEnd"/>
+              <w:t xml:space="preserve">ransfer of Support):    </w:t>
+            </w:r>
             <w:r>
               <w:rPr>
                 <w:rFonts w:ascii="Arial" w:hAnsi="Arial" w:cs="Arial"/>
@@ -758,7 +748,6 @@
               </w:rPr>
               <w:fldChar w:fldCharType="end"/>
             </w:r>
-            <w:proofErr w:type="gramStart"/>
             <w:r>
               <w:rPr>
                 <w:rFonts w:ascii="Arial" w:hAnsi="Arial" w:cs="Arial"/>
@@ -767,7 +756,6 @@
               </w:rPr>
               <w:t xml:space="preserve">                            </w:t>
             </w:r>
-            <w:proofErr w:type="gramEnd"/>
           </w:p>
         </w:tc>
         <w:tc>
@@ -1162,6 +1150,14 @@
                 <w:sz w:val="20"/>
                 <w:szCs w:val="20"/>
               </w:rPr>
+              <w:t xml:space="preserve"> </w:t>
+            </w:r>
+            <w:r>
+              <w:rPr>
+                <w:rFonts w:ascii="Arial" w:hAnsi="Arial" w:cs="Arial"/>
+                <w:sz w:val="20"/>
+                <w:szCs w:val="20"/>
+              </w:rPr>
               <w:fldChar w:fldCharType="begin"/>
             </w:r>
             <w:r>
@@ -1203,6 +1199,14 @@
                 <w:sz w:val="20"/>
                 <w:szCs w:val="20"/>
               </w:rPr>
+              <w:t xml:space="preserve"> </w:t>
+            </w:r>
+            <w:r>
+              <w:rPr>
+                <w:rFonts w:ascii="Arial" w:hAnsi="Arial" w:cs="Arial"/>
+                <w:sz w:val="20"/>
+                <w:szCs w:val="20"/>
+              </w:rPr>
               <w:fldChar w:fldCharType="begin"/>
             </w:r>
             <w:r>
@@ -1237,6 +1241,14 @@
                 <w:szCs w:val="20"/>
               </w:rPr>
               <w:fldChar w:fldCharType="end"/>
+            </w:r>
+            <w:r>
+              <w:rPr>
+                <w:rFonts w:ascii="Arial" w:hAnsi="Arial" w:cs="Arial"/>
+                <w:sz w:val="20"/>
+                <w:szCs w:val="20"/>
+              </w:rPr>
+              <w:t xml:space="preserve"> </w:t>
             </w:r>
             <w:bookmarkStart w:id="0" w:name="_GoBack"/>
             <w:bookmarkEnd w:id="0"/>
@@ -1246,25 +1258,7 @@
                 <w:sz w:val="20"/>
                 <w:szCs w:val="20"/>
               </w:rPr>
-              <w:t>Pers. Months</w:t>
-            </w:r>
-            <w:proofErr w:type="gramStart"/>
-            <w:r>
-              <w:rPr>
-                <w:rFonts w:ascii="Arial" w:hAnsi="Arial" w:cs="Arial"/>
-                <w:sz w:val="20"/>
-                <w:szCs w:val="20"/>
-              </w:rPr>
-              <w:t>;  Specify</w:t>
-            </w:r>
-            <w:proofErr w:type="gramEnd"/>
-            <w:r>
-              <w:rPr>
-                <w:rFonts w:ascii="Arial" w:hAnsi="Arial" w:cs="Arial"/>
-                <w:sz w:val="20"/>
-                <w:szCs w:val="20"/>
-              </w:rPr>
-              <w:t xml:space="preserve">:  </w:t>
+              <w:t xml:space="preserve">Pers. Months;  Specify:  </w:t>
             </w:r>
             <w:r>
               <w:rPr>
@@ -1300,7 +1294,6 @@
               </w:rPr>
               <w:t xml:space="preserve">cad., or </w:t>
             </w:r>
-            <w:proofErr w:type="spellStart"/>
             <w:r>
               <w:rPr>
                 <w:rFonts w:ascii="Arial" w:hAnsi="Arial" w:cs="Arial"/>
@@ -1316,16 +1309,7 @@
                 <w:sz w:val="20"/>
                 <w:szCs w:val="20"/>
               </w:rPr>
-              <w:t>umr</w:t>
-            </w:r>
-            <w:proofErr w:type="spellEnd"/>
-            <w:r>
-              <w:rPr>
-                <w:rFonts w:ascii="Arial" w:hAnsi="Arial" w:cs="Arial"/>
-                <w:sz w:val="20"/>
-                <w:szCs w:val="20"/>
-              </w:rPr>
-              <w:t xml:space="preserve">: </w:t>
+              <w:t xml:space="preserve">umr: </w:t>
             </w:r>
             <w:r>
               <w:rPr>

</xml_diff>